<commit_message>
modified the doc to include what happens when circuit breaker reaches half open state
</commit_message>
<xml_diff>
--- a/Centralized Exception Handling Middleware.docx
+++ b/Centralized Exception Handling Middleware.docx
@@ -1384,10 +1384,76 @@
     </w:p>
     <w:p>
       <w:pPr>
+        <w:pStyle w:val="ListParagraph"/>
+        <w:numPr>
+          <w:ilvl w:val="0"/>
+          <w:numId w:val="15"/>
+        </w:numPr>
+        <w:rPr>
+          <w:rFonts w:ascii="Calibri" w:hAnsi="Calibri" w:cs="Calibri"/>
+          <w:sz w:val="22"/>
+          <w:szCs w:val="22"/>
+        </w:rPr>
+      </w:pPr>
+      <w:r>
+        <w:rPr>
+          <w:rFonts w:ascii="Calibri" w:hAnsi="Calibri" w:cs="Calibri"/>
+          <w:sz w:val="22"/>
+          <w:szCs w:val="22"/>
+        </w:rPr>
+        <w:t>After 500ms, it enters a half-open state where one trial request is allowed:</w:t>
+      </w:r>
+    </w:p>
+    <w:p>
+      <w:pPr>
+        <w:pStyle w:val="ListParagraph"/>
+        <w:numPr>
+          <w:ilvl w:val="1"/>
+          <w:numId w:val="15"/>
+        </w:numPr>
+        <w:rPr>
+          <w:rFonts w:ascii="Calibri" w:hAnsi="Calibri" w:cs="Calibri"/>
+          <w:sz w:val="22"/>
+          <w:szCs w:val="22"/>
+        </w:rPr>
+      </w:pPr>
+      <w:r>
+        <w:rPr>
+          <w:rFonts w:ascii="Calibri" w:hAnsi="Calibri" w:cs="Calibri"/>
+          <w:sz w:val="22"/>
+          <w:szCs w:val="22"/>
+        </w:rPr>
+        <w:lastRenderedPageBreak/>
+        <w:t>If the trial succeeds, the circuit resets to closed (normal operation).</w:t>
+      </w:r>
+    </w:p>
+    <w:p>
+      <w:pPr>
+        <w:pStyle w:val="ListParagraph"/>
+        <w:numPr>
+          <w:ilvl w:val="1"/>
+          <w:numId w:val="15"/>
+        </w:numPr>
+        <w:rPr>
+          <w:rFonts w:ascii="Calibri" w:hAnsi="Calibri" w:cs="Calibri"/>
+          <w:sz w:val="22"/>
+          <w:szCs w:val="22"/>
+        </w:rPr>
+      </w:pPr>
+      <w:r>
+        <w:rPr>
+          <w:rFonts w:ascii="Calibri" w:hAnsi="Calibri" w:cs="Calibri"/>
+          <w:sz w:val="22"/>
+          <w:szCs w:val="22"/>
+        </w:rPr>
+        <w:t>If the trial fails, the circuit returns to open state, restarting the break duration timer.</w:t>
+      </w:r>
+    </w:p>
+    <w:p>
+      <w:pPr>
         <w:pStyle w:val="Heading3"/>
       </w:pPr>
       <w:r>
-        <w:lastRenderedPageBreak/>
         <w:t>Logging and Observability</w:t>
       </w:r>
     </w:p>
@@ -2869,6 +2935,7 @@
           <w:sz w:val="22"/>
           <w:szCs w:val="22"/>
         </w:rPr>
+        <w:lastRenderedPageBreak/>
         <w:t>Support for localization of error messages.</w:t>
       </w:r>
     </w:p>
@@ -2935,7 +3002,6 @@
           <w:sz w:val="22"/>
           <w:szCs w:val="22"/>
         </w:rPr>
-        <w:lastRenderedPageBreak/>
         <w:t xml:space="preserve">Dashboard UI to visualize metrics from </w:t>
       </w:r>
       <w:proofErr w:type="spellStart"/>
@@ -3815,7 +3881,7 @@
         <w:rFonts w:ascii="Symbol" w:hAnsi="Symbol" w:hint="default"/>
       </w:rPr>
     </w:lvl>
-    <w:lvl w:ilvl="1" w:tplc="04090003" w:tentative="1">
+    <w:lvl w:ilvl="1" w:tplc="04090003">
       <w:start w:val="1"/>
       <w:numFmt w:val="bullet"/>
       <w:lvlText w:val="o"/>
@@ -5912,6 +5978,7 @@
   <w:style w:type="character" w:default="1" w:styleId="DefaultParagraphFont">
     <w:name w:val="Default Paragraph Font"/>
     <w:uiPriority w:val="1"/>
+    <w:semiHidden/>
     <w:unhideWhenUsed/>
   </w:style>
   <w:style w:type="table" w:default="1" w:styleId="TableNormal">

</xml_diff>